<commit_message>
Add a new docc
</commit_message>
<xml_diff>
--- a/Docs/无人机电控设计文档.docx
+++ b/Docs/无人机电控设计文档.docx
@@ -1,6 +1,6 @@
 
 <file path=word/document.xml><?xml version="1.0" encoding="utf-8"?>
-<w:document xmlns:wpc="http://schemas.microsoft.com/office/word/2010/wordprocessingCanvas" xmlns:cx="http://schemas.microsoft.com/office/drawing/2014/chartex" xmlns:cx1="http://schemas.microsoft.com/office/drawing/2015/9/8/chartex" xmlns:cx2="http://schemas.microsoft.com/office/drawing/2015/10/21/chartex" xmlns:cx3="http://schemas.microsoft.com/office/drawing/2016/5/9/chartex" xmlns:cx4="http://schemas.microsoft.com/office/drawing/2016/5/10/chartex" xmlns:cx5="http://schemas.microsoft.com/office/drawing/2016/5/11/chartex" xmlns:cx6="http://schemas.microsoft.com/office/drawing/2016/5/12/chartex" xmlns:cx7="http://schemas.microsoft.com/office/drawing/2016/5/13/chartex" xmlns:cx8="http://schemas.microsoft.com/office/drawing/2016/5/14/chartex" xmlns:mc="http://schemas.openxmlformats.org/markup-compatibility/2006" xmlns:aink="http://schemas.microsoft.com/office/drawing/2016/ink" xmlns:am3d="http://schemas.microsoft.com/office/drawing/2017/model3d" xmlns:o="urn:schemas-microsoft-com:office:office" xmlns:r="http://schemas.openxmlformats.org/officeDocument/2006/relationships" xmlns:m="http://schemas.openxmlformats.org/officeDocument/2006/math" xmlns:v="urn:schemas-microsoft-com:vml" xmlns:wp14="http://schemas.microsoft.com/office/word/2010/wordprocessingDrawing" xmlns:wp="http://schemas.openxmlformats.org/drawingml/2006/wordprocessingDrawing" xmlns:w10="urn:schemas-microsoft-com:office:word" xmlns:w="http://schemas.openxmlformats.org/wordprocessingml/2006/main" xmlns:w14="http://schemas.microsoft.com/office/word/2010/wordml" xmlns:w15="http://schemas.microsoft.com/office/word/2012/wordml" xmlns:w16cid="http://schemas.microsoft.com/office/word/2016/wordml/cid" xmlns:w16se="http://schemas.microsoft.com/office/word/2015/wordml/symex" xmlns:wpg="http://schemas.microsoft.com/office/word/2010/wordprocessingGroup" xmlns:wpi="http://schemas.microsoft.com/office/word/2010/wordprocessingInk" xmlns:wne="http://schemas.microsoft.com/office/word/2006/wordml" xmlns:wps="http://schemas.microsoft.com/office/word/2010/wordprocessingShape" mc:Ignorable="w14 w15 w16se w16cid wp14">
+<w:document xmlns:wpc="http://schemas.microsoft.com/office/word/2010/wordprocessingCanvas" xmlns:cx="http://schemas.microsoft.com/office/drawing/2014/chartex" xmlns:cx1="http://schemas.microsoft.com/office/drawing/2015/9/8/chartex" xmlns:cx2="http://schemas.microsoft.com/office/drawing/2015/10/21/chartex" xmlns:cx3="http://schemas.microsoft.com/office/drawing/2016/5/9/chartex" xmlns:cx4="http://schemas.microsoft.com/office/drawing/2016/5/10/chartex" xmlns:cx5="http://schemas.microsoft.com/office/drawing/2016/5/11/chartex" xmlns:cx6="http://schemas.microsoft.com/office/drawing/2016/5/12/chartex" xmlns:cx7="http://schemas.microsoft.com/office/drawing/2016/5/13/chartex" xmlns:cx8="http://schemas.microsoft.com/office/drawing/2016/5/14/chartex" xmlns:mc="http://schemas.openxmlformats.org/markup-compatibility/2006" xmlns:aink="http://schemas.microsoft.com/office/drawing/2016/ink" xmlns:am3d="http://schemas.microsoft.com/office/drawing/2017/model3d" xmlns:o="urn:schemas-microsoft-com:office:office" xmlns:r="http://schemas.openxmlformats.org/officeDocument/2006/relationships" xmlns:m="http://schemas.openxmlformats.org/officeDocument/2006/math" xmlns:v="urn:schemas-microsoft-com:vml" xmlns:wp14="http://schemas.microsoft.com/office/word/2010/wordprocessingDrawing" xmlns:wp="http://schemas.openxmlformats.org/drawingml/2006/wordprocessingDrawing" xmlns:w10="urn:schemas-microsoft-com:office:word" xmlns:w="http://schemas.openxmlformats.org/wordprocessingml/2006/main" xmlns:w14="http://schemas.microsoft.com/office/word/2010/wordml" xmlns:w15="http://schemas.microsoft.com/office/word/2012/wordml" xmlns:w16cex="http://schemas.microsoft.com/office/word/2018/wordml/cex" xmlns:w16cid="http://schemas.microsoft.com/office/word/2016/wordml/cid" xmlns:w16="http://schemas.microsoft.com/office/word/2018/wordml" xmlns:w16se="http://schemas.microsoft.com/office/word/2015/wordml/symex" xmlns:wpg="http://schemas.microsoft.com/office/word/2010/wordprocessingGroup" xmlns:wpi="http://schemas.microsoft.com/office/word/2010/wordprocessingInk" xmlns:wne="http://schemas.microsoft.com/office/word/2006/wordml" xmlns:wps="http://schemas.microsoft.com/office/word/2010/wordprocessingShape" mc:Ignorable="w14 w15 w16se w16cid w16 w16cex wp14">
   <w:body>
     <w:p>
       <w:pPr>
@@ -51,11 +51,6 @@
       </w:r>
     </w:p>
     <w:p>
-      <w:pPr>
-        <w:rPr>
-          <w:rFonts w:hint="eastAsia"/>
-        </w:rPr>
-      </w:pPr>
       <w:r>
         <w:t>2020.5.4</w:t>
       </w:r>
@@ -362,7 +357,6 @@
               </w:rPr>
               <w:t>Can</w:t>
             </w:r>
-            <w:proofErr w:type="gramStart"/>
             <w:r>
               <w:rPr>
                 <w:rFonts w:hint="eastAsia"/>
@@ -375,15 +369,7 @@
                 <w:rFonts w:hint="eastAsia"/>
                 <w:color w:val="000000"/>
               </w:rPr>
-              <w:t>(</w:t>
-            </w:r>
-            <w:proofErr w:type="gramEnd"/>
-            <w:r>
-              <w:rPr>
-                <w:rFonts w:hint="eastAsia"/>
-                <w:color w:val="000000"/>
-              </w:rPr>
-              <w:t>ID204)</w:t>
+              <w:t>(ID204)</w:t>
             </w:r>
           </w:p>
         </w:tc>
@@ -472,7 +458,6 @@
               </w:rPr>
               <w:t>Can</w:t>
             </w:r>
-            <w:proofErr w:type="gramStart"/>
             <w:r>
               <w:rPr>
                 <w:rFonts w:hint="eastAsia"/>
@@ -485,15 +470,7 @@
                 <w:rFonts w:hint="eastAsia"/>
                 <w:color w:val="000000"/>
               </w:rPr>
-              <w:t>(</w:t>
-            </w:r>
-            <w:proofErr w:type="gramEnd"/>
-            <w:r>
-              <w:rPr>
-                <w:rFonts w:hint="eastAsia"/>
-                <w:color w:val="000000"/>
-              </w:rPr>
-              <w:t>ID203)</w:t>
+              <w:t>(ID203)</w:t>
             </w:r>
           </w:p>
         </w:tc>
@@ -697,7 +674,6 @@
               </w:rPr>
               <w:t>Can</w:t>
             </w:r>
-            <w:proofErr w:type="gramStart"/>
             <w:r>
               <w:rPr>
                 <w:rFonts w:hint="eastAsia"/>
@@ -710,15 +686,7 @@
                 <w:rFonts w:hint="eastAsia"/>
                 <w:color w:val="000000"/>
               </w:rPr>
-              <w:t>(</w:t>
-            </w:r>
-            <w:proofErr w:type="gramEnd"/>
-            <w:r>
-              <w:rPr>
-                <w:rFonts w:hint="eastAsia"/>
-                <w:color w:val="000000"/>
-              </w:rPr>
-              <w:t>ID207)</w:t>
+              <w:t>(ID207)</w:t>
             </w:r>
           </w:p>
         </w:tc>
@@ -1482,7 +1450,7 @@
                 <w:rFonts w:hint="eastAsia"/>
                 <w:color w:val="000000"/>
               </w:rPr>
-              <w:t>1</w:t>
+              <w:t>H</w:t>
             </w:r>
           </w:p>
         </w:tc>
@@ -1590,7 +1558,7 @@
                 <w:rFonts w:hint="eastAsia"/>
                 <w:color w:val="000000"/>
               </w:rPr>
-              <w:t>2</w:t>
+              <w:t>G</w:t>
             </w:r>
           </w:p>
         </w:tc>
@@ -1691,7 +1659,7 @@
                 <w:rFonts w:hint="eastAsia"/>
                 <w:color w:val="000000"/>
               </w:rPr>
-              <w:t>3</w:t>
+              <w:t>F</w:t>
             </w:r>
           </w:p>
         </w:tc>
@@ -1792,7 +1760,7 @@
                 <w:rFonts w:hint="eastAsia"/>
                 <w:color w:val="000000"/>
               </w:rPr>
-              <w:t>4</w:t>
+              <w:t>E</w:t>
             </w:r>
           </w:p>
         </w:tc>
@@ -1902,7 +1870,7 @@
                 <w:rFonts w:hint="eastAsia"/>
                 <w:color w:val="000000"/>
               </w:rPr>
-              <w:t>5</w:t>
+              <w:t>D</w:t>
             </w:r>
           </w:p>
         </w:tc>
@@ -2000,10 +1968,9 @@
             </w:r>
             <w:r>
               <w:rPr>
-                <w:rFonts w:hint="eastAsia"/>
-                <w:color w:val="000000"/>
-              </w:rPr>
-              <w:t>6</w:t>
+                <w:color w:val="000000"/>
+              </w:rPr>
+              <w:t>C</w:t>
             </w:r>
           </w:p>
         </w:tc>
@@ -2101,10 +2068,9 @@
             </w:r>
             <w:r>
               <w:rPr>
-                <w:rFonts w:hint="eastAsia"/>
-                <w:color w:val="000000"/>
-              </w:rPr>
-              <w:t>7</w:t>
+                <w:color w:val="000000"/>
+              </w:rPr>
+              <w:t>B</w:t>
             </w:r>
           </w:p>
         </w:tc>
@@ -2131,6 +2097,117 @@
                 <w:color w:val="000000"/>
               </w:rPr>
               <w:t>GPIO PG7</w:t>
+            </w:r>
+          </w:p>
+        </w:tc>
+      </w:tr>
+      <w:tr>
+        <w:tc>
+          <w:tcPr>
+            <w:tcW w:w="2840" w:type="dxa"/>
+            <w:tcBorders>
+              <w:top w:val="dotted" w:sz="8" w:space="0" w:color="auto"/>
+              <w:left w:val="dotted" w:sz="8" w:space="0" w:color="auto"/>
+              <w:bottom w:val="dotted" w:sz="8" w:space="0" w:color="auto"/>
+              <w:right w:val="dotted" w:sz="4" w:space="0" w:color="auto"/>
+            </w:tcBorders>
+            <w:shd w:val="clear" w:color="auto" w:fill="D9D9D9" w:themeFill="background1" w:themeFillShade="D9"/>
+          </w:tcPr>
+          <w:p>
+            <w:pPr>
+              <w:rPr>
+                <w:rFonts w:hint="eastAsia"/>
+                <w:color w:val="000000"/>
+              </w:rPr>
+            </w:pPr>
+            <w:r>
+              <w:rPr>
+                <w:rFonts w:hint="eastAsia"/>
+                <w:color w:val="000000"/>
+              </w:rPr>
+              <w:t>调试用状态指示灯</w:t>
+            </w:r>
+          </w:p>
+        </w:tc>
+        <w:tc>
+          <w:tcPr>
+            <w:tcW w:w="2841" w:type="dxa"/>
+            <w:tcBorders>
+              <w:top w:val="dotted" w:sz="8" w:space="0" w:color="auto"/>
+              <w:left w:val="dotted" w:sz="4" w:space="0" w:color="auto"/>
+              <w:bottom w:val="dotted" w:sz="8" w:space="0" w:color="auto"/>
+              <w:right w:val="dotted" w:sz="4" w:space="0" w:color="auto"/>
+            </w:tcBorders>
+            <w:shd w:val="clear" w:color="auto" w:fill="D9D9D9" w:themeFill="background1" w:themeFillShade="D9"/>
+          </w:tcPr>
+          <w:p>
+            <w:pPr>
+              <w:rPr>
+                <w:rFonts w:hint="eastAsia"/>
+                <w:color w:val="000000"/>
+              </w:rPr>
+            </w:pPr>
+            <w:r>
+              <w:rPr>
+                <w:rFonts w:hint="eastAsia"/>
+                <w:color w:val="000000"/>
+              </w:rPr>
+              <w:t>并列</w:t>
+            </w:r>
+            <w:r>
+              <w:rPr>
+                <w:rFonts w:hint="eastAsia"/>
+                <w:color w:val="000000"/>
+              </w:rPr>
+              <w:t>LED</w:t>
+            </w:r>
+            <w:r>
+              <w:rPr>
+                <w:rFonts w:hint="eastAsia"/>
+                <w:color w:val="000000"/>
+              </w:rPr>
+              <w:t>绿灯</w:t>
+            </w:r>
+            <w:r>
+              <w:rPr>
+                <w:color w:val="000000"/>
+              </w:rPr>
+              <w:t>A</w:t>
+            </w:r>
+          </w:p>
+        </w:tc>
+        <w:tc>
+          <w:tcPr>
+            <w:tcW w:w="2841" w:type="dxa"/>
+            <w:tcBorders>
+              <w:top w:val="dotted" w:sz="8" w:space="0" w:color="auto"/>
+              <w:left w:val="dotted" w:sz="4" w:space="0" w:color="auto"/>
+              <w:bottom w:val="dotted" w:sz="8" w:space="0" w:color="auto"/>
+              <w:right w:val="dotted" w:sz="8" w:space="0" w:color="auto"/>
+            </w:tcBorders>
+            <w:shd w:val="clear" w:color="auto" w:fill="D9D9D9" w:themeFill="background1" w:themeFillShade="D9"/>
+          </w:tcPr>
+          <w:p>
+            <w:pPr>
+              <w:rPr>
+                <w:rFonts w:hint="eastAsia"/>
+                <w:b/>
+                <w:bCs/>
+                <w:color w:val="000000"/>
+              </w:rPr>
+            </w:pPr>
+            <w:r>
+              <w:rPr>
+                <w:rFonts w:hint="eastAsia"/>
+                <w:color w:val="000000"/>
+              </w:rPr>
+              <w:t>GPIO PG</w:t>
+            </w:r>
+            <w:r>
+              <w:rPr>
+                <w:color w:val="000000"/>
+              </w:rPr>
+              <w:t>8</w:t>
             </w:r>
           </w:p>
         </w:tc>
@@ -2156,7 +2233,7 @@
           <w:noProof/>
         </w:rPr>
         <w:drawing>
-          <wp:inline distT="0" distB="0" distL="114300" distR="114300">
+          <wp:inline distT="0" distB="0" distL="114300" distR="114300" wp14:anchorId="3267A318" wp14:editId="4CE8A3A3">
             <wp:extent cx="5266690" cy="2962910"/>
             <wp:effectExtent l="0" t="0" r="6350" b="8890"/>
             <wp:docPr id="6" name="图片 6" descr="无人机硬件连线图_02"/>
@@ -2248,7 +2325,7 @@
           <w:noProof/>
         </w:rPr>
         <w:drawing>
-          <wp:inline distT="0" distB="0" distL="114300" distR="114300">
+          <wp:inline distT="0" distB="0" distL="114300" distR="114300" wp14:anchorId="13DA8ED7" wp14:editId="42A693CA">
             <wp:extent cx="5266690" cy="2962910"/>
             <wp:effectExtent l="0" t="0" r="6350" b="8890"/>
             <wp:docPr id="7" name="图片 7" descr="无人机硬件连线图_01"/>
@@ -2490,7 +2567,7 @@
               <w:rPr>
                 <w:rFonts w:hint="eastAsia"/>
               </w:rPr>
-              <w:t>6</w:t>
+              <w:t>7</w:t>
             </w:r>
           </w:p>
         </w:tc>
@@ -2549,7 +2626,7 @@
               <w:rPr>
                 <w:rFonts w:hint="eastAsia"/>
               </w:rPr>
-              <w:t>6</w:t>
+              <w:t>7</w:t>
             </w:r>
           </w:p>
         </w:tc>
@@ -2614,7 +2691,7 @@
               <w:rPr>
                 <w:rFonts w:hint="eastAsia"/>
               </w:rPr>
-              <w:t>5</w:t>
+              <w:t>6</w:t>
             </w:r>
           </w:p>
         </w:tc>
@@ -2673,7 +2750,7 @@
               <w:rPr>
                 <w:rFonts w:hint="eastAsia"/>
               </w:rPr>
-              <w:t>4</w:t>
+              <w:t>5</w:t>
             </w:r>
           </w:p>
         </w:tc>
@@ -2732,7 +2809,7 @@
               <w:rPr>
                 <w:rFonts w:hint="eastAsia"/>
               </w:rPr>
-              <w:t>4</w:t>
+              <w:t>5</w:t>
             </w:r>
           </w:p>
         </w:tc>
@@ -2791,7 +2868,7 @@
               <w:rPr>
                 <w:rFonts w:hint="eastAsia"/>
               </w:rPr>
-              <w:t>3</w:t>
+              <w:t>4</w:t>
             </w:r>
           </w:p>
         </w:tc>
@@ -2850,7 +2927,7 @@
               <w:rPr>
                 <w:rFonts w:hint="eastAsia"/>
               </w:rPr>
-              <w:t>3</w:t>
+              <w:t>4</w:t>
             </w:r>
           </w:p>
         </w:tc>
@@ -2909,7 +2986,10 @@
               <w:jc w:val="center"/>
             </w:pPr>
             <w:r>
-              <w:t>3</w:t>
+              <w:rPr>
+                <w:rFonts w:hint="eastAsia"/>
+              </w:rPr>
+              <w:t>4</w:t>
             </w:r>
           </w:p>
         </w:tc>
@@ -2968,7 +3048,10 @@
               <w:jc w:val="center"/>
             </w:pPr>
             <w:r>
-              <w:t>2</w:t>
+              <w:rPr>
+                <w:rFonts w:hint="eastAsia"/>
+              </w:rPr>
+              <w:t>3</w:t>
             </w:r>
           </w:p>
         </w:tc>
@@ -2981,7 +3064,10 @@
           <w:p>
             <w:proofErr w:type="spellStart"/>
             <w:r>
-              <w:t>Task_SDIO</w:t>
+              <w:rPr>
+                <w:rFonts w:hint="eastAsia"/>
+              </w:rPr>
+              <w:t>Task_StateMachine</w:t>
             </w:r>
             <w:proofErr w:type="spellEnd"/>
           </w:p>
@@ -2995,7 +3081,7 @@
               <w:rPr>
                 <w:rFonts w:hint="eastAsia"/>
               </w:rPr>
-              <w:t>记录比赛过程中的数据</w:t>
+              <w:t>状态机切换任务</w:t>
             </w:r>
           </w:p>
         </w:tc>
@@ -3008,7 +3094,7 @@
               <w:rPr>
                 <w:rFonts w:hint="eastAsia"/>
               </w:rPr>
-              <w:t>周期性</w:t>
+              <w:t>消息通知</w:t>
             </w:r>
           </w:p>
         </w:tc>
@@ -3021,7 +3107,10 @@
               <w:jc w:val="center"/>
             </w:pPr>
             <w:r>
-              <w:t>2</w:t>
+              <w:rPr>
+                <w:rFonts w:hint="eastAsia"/>
+              </w:rPr>
+              <w:t>3</w:t>
             </w:r>
           </w:p>
         </w:tc>
@@ -3037,7 +3126,7 @@
               <w:rPr>
                 <w:rFonts w:hint="eastAsia"/>
               </w:rPr>
-              <w:t>Task_StateMachine</w:t>
+              <w:t>Task_Gimbal</w:t>
             </w:r>
             <w:proofErr w:type="spellEnd"/>
           </w:p>
@@ -3051,7 +3140,21 @@
               <w:rPr>
                 <w:rFonts w:hint="eastAsia"/>
               </w:rPr>
-              <w:t>状态机切换任务</w:t>
+              <w:t>云</w:t>
+            </w:r>
+            <w:proofErr w:type="gramStart"/>
+            <w:r>
+              <w:rPr>
+                <w:rFonts w:hint="eastAsia"/>
+              </w:rPr>
+              <w:t>台控制</w:t>
+            </w:r>
+            <w:proofErr w:type="gramEnd"/>
+            <w:r>
+              <w:rPr>
+                <w:rFonts w:hint="eastAsia"/>
+              </w:rPr>
+              <w:t>任务</w:t>
             </w:r>
           </w:p>
         </w:tc>
@@ -3064,7 +3167,7 @@
               <w:rPr>
                 <w:rFonts w:hint="eastAsia"/>
               </w:rPr>
-              <w:t>消息通知</w:t>
+              <w:t>周期性</w:t>
             </w:r>
           </w:p>
         </w:tc>
@@ -3096,7 +3199,7 @@
               <w:rPr>
                 <w:rFonts w:hint="eastAsia"/>
               </w:rPr>
-              <w:t>Task_Gimbal</w:t>
+              <w:t>Task_Shoot</w:t>
             </w:r>
             <w:proofErr w:type="spellEnd"/>
           </w:p>
@@ -3110,21 +3213,7 @@
               <w:rPr>
                 <w:rFonts w:hint="eastAsia"/>
               </w:rPr>
-              <w:t>云</w:t>
-            </w:r>
-            <w:proofErr w:type="gramStart"/>
-            <w:r>
-              <w:rPr>
-                <w:rFonts w:hint="eastAsia"/>
-              </w:rPr>
-              <w:t>台控制</w:t>
-            </w:r>
-            <w:proofErr w:type="gramEnd"/>
-            <w:r>
-              <w:rPr>
-                <w:rFonts w:hint="eastAsia"/>
-              </w:rPr>
-              <w:t>任务</w:t>
+              <w:t>发射控制任务</w:t>
             </w:r>
           </w:p>
         </w:tc>
@@ -3153,7 +3242,7 @@
               <w:rPr>
                 <w:rFonts w:hint="eastAsia"/>
               </w:rPr>
-              <w:t>2</w:t>
+              <w:t>3</w:t>
             </w:r>
           </w:p>
         </w:tc>
@@ -3169,7 +3258,7 @@
               <w:rPr>
                 <w:rFonts w:hint="eastAsia"/>
               </w:rPr>
-              <w:t>Task_Shoot</w:t>
+              <w:t>Task_LED</w:t>
             </w:r>
             <w:proofErr w:type="spellEnd"/>
           </w:p>
@@ -3183,7 +3272,7 @@
               <w:rPr>
                 <w:rFonts w:hint="eastAsia"/>
               </w:rPr>
-              <w:t>发射控制任务</w:t>
+              <w:t>判断有无高优先级任务堵塞</w:t>
             </w:r>
           </w:p>
         </w:tc>
@@ -3223,12 +3312,14 @@
             <w:tcW w:w="2129" w:type="dxa"/>
           </w:tcPr>
           <w:p>
+            <w:pPr>
+              <w:rPr>
+                <w:rFonts w:hint="eastAsia"/>
+              </w:rPr>
+            </w:pPr>
             <w:proofErr w:type="spellStart"/>
             <w:r>
-              <w:rPr>
-                <w:rFonts w:hint="eastAsia"/>
-              </w:rPr>
-              <w:t>Task_LED</w:t>
+              <w:t>Task_SDIO</w:t>
             </w:r>
             <w:proofErr w:type="spellEnd"/>
           </w:p>
@@ -3238,11 +3329,16 @@
             <w:tcW w:w="3550" w:type="dxa"/>
           </w:tcPr>
           <w:p>
-            <w:r>
-              <w:rPr>
-                <w:rFonts w:hint="eastAsia"/>
-              </w:rPr>
-              <w:t>判断有无高优先级任务堵塞</w:t>
+            <w:pPr>
+              <w:rPr>
+                <w:rFonts w:hint="eastAsia"/>
+              </w:rPr>
+            </w:pPr>
+            <w:r>
+              <w:rPr>
+                <w:rFonts w:hint="eastAsia"/>
+              </w:rPr>
+              <w:t>记录比赛过程中的数据</w:t>
             </w:r>
           </w:p>
         </w:tc>
@@ -3251,6 +3347,11 @@
             <w:tcW w:w="1526" w:type="dxa"/>
           </w:tcPr>
           <w:p>
+            <w:pPr>
+              <w:rPr>
+                <w:rFonts w:hint="eastAsia"/>
+              </w:rPr>
+            </w:pPr>
             <w:r>
               <w:rPr>
                 <w:rFonts w:hint="eastAsia"/>
@@ -3266,6 +3367,9 @@
           <w:p>
             <w:pPr>
               <w:jc w:val="center"/>
+              <w:rPr>
+                <w:rFonts w:hint="eastAsia"/>
+              </w:rPr>
             </w:pPr>
             <w:r>
               <w:rPr>
@@ -3277,7 +3381,32 @@
         </w:tc>
       </w:tr>
     </w:tbl>
-    <w:p/>
+    <w:p>
+      <w:r>
+        <w:rPr>
+          <w:rFonts w:hint="eastAsia"/>
+        </w:rPr>
+        <w:t>//</w:t>
+      </w:r>
+      <w:r>
+        <w:rPr>
+          <w:rFonts w:hint="eastAsia"/>
+        </w:rPr>
+        <w:t>因为</w:t>
+      </w:r>
+      <w:r>
+        <w:rPr>
+          <w:rFonts w:hint="eastAsia"/>
+        </w:rPr>
+        <w:t>SDIO</w:t>
+      </w:r>
+      <w:r>
+        <w:rPr>
+          <w:rFonts w:hint="eastAsia"/>
+        </w:rPr>
+        <w:t>这个任务会出现莫名卡死问题，所以只能采取这种措施来防止其危害其他任务的运行</w:t>
+      </w:r>
+    </w:p>
     <w:p/>
     <w:p/>
     <w:p/>
@@ -3293,13 +3422,7 @@
           <w:rFonts w:hint="eastAsia"/>
         </w:rPr>
         <w:lastRenderedPageBreak/>
-        <w:t>文件</w:t>
-      </w:r>
-      <w:r>
-        <w:rPr>
-          <w:rFonts w:hint="eastAsia"/>
-        </w:rPr>
-        <w:t>包含规则</w:t>
+        <w:t>文件包含规则</w:t>
       </w:r>
     </w:p>
     <w:p>
@@ -4107,7 +4230,7 @@
           <w:noProof/>
         </w:rPr>
         <w:drawing>
-          <wp:inline distT="0" distB="0" distL="0" distR="0" wp14:anchorId="62CE3475" wp14:editId="2277AEC5">
+          <wp:inline distT="0" distB="0" distL="0" distR="0" wp14:anchorId="0B808361" wp14:editId="5C3CCF4B">
             <wp:extent cx="5274310" cy="5151120"/>
             <wp:effectExtent l="0" t="0" r="2540" b="0"/>
             <wp:docPr id="1" name="图片 1"/>
@@ -4156,7 +4279,7 @@
 </file>
 
 <file path=word/numbering.xml><?xml version="1.0" encoding="utf-8"?>
-<w:numbering xmlns:wpc="http://schemas.microsoft.com/office/word/2010/wordprocessingCanvas" xmlns:cx="http://schemas.microsoft.com/office/drawing/2014/chartex" xmlns:cx1="http://schemas.microsoft.com/office/drawing/2015/9/8/chartex" xmlns:cx2="http://schemas.microsoft.com/office/drawing/2015/10/21/chartex" xmlns:cx3="http://schemas.microsoft.com/office/drawing/2016/5/9/chartex" xmlns:cx4="http://schemas.microsoft.com/office/drawing/2016/5/10/chartex" xmlns:cx5="http://schemas.microsoft.com/office/drawing/2016/5/11/chartex" xmlns:cx6="http://schemas.microsoft.com/office/drawing/2016/5/12/chartex" xmlns:cx7="http://schemas.microsoft.com/office/drawing/2016/5/13/chartex" xmlns:cx8="http://schemas.microsoft.com/office/drawing/2016/5/14/chartex" xmlns:mc="http://schemas.openxmlformats.org/markup-compatibility/2006" xmlns:aink="http://schemas.microsoft.com/office/drawing/2016/ink" xmlns:am3d="http://schemas.microsoft.com/office/drawing/2017/model3d" xmlns:o="urn:schemas-microsoft-com:office:office" xmlns:r="http://schemas.openxmlformats.org/officeDocument/2006/relationships" xmlns:m="http://schemas.openxmlformats.org/officeDocument/2006/math" xmlns:v="urn:schemas-microsoft-com:vml" xmlns:wp14="http://schemas.microsoft.com/office/word/2010/wordprocessingDrawing" xmlns:wp="http://schemas.openxmlformats.org/drawingml/2006/wordprocessingDrawing" xmlns:w10="urn:schemas-microsoft-com:office:word" xmlns:w="http://schemas.openxmlformats.org/wordprocessingml/2006/main" xmlns:w14="http://schemas.microsoft.com/office/word/2010/wordml" xmlns:w15="http://schemas.microsoft.com/office/word/2012/wordml" xmlns:w16cid="http://schemas.microsoft.com/office/word/2016/wordml/cid" xmlns:w16se="http://schemas.microsoft.com/office/word/2015/wordml/symex" xmlns:wpg="http://schemas.microsoft.com/office/word/2010/wordprocessingGroup" xmlns:wpi="http://schemas.microsoft.com/office/word/2010/wordprocessingInk" xmlns:wne="http://schemas.microsoft.com/office/word/2006/wordml" xmlns:wps="http://schemas.microsoft.com/office/word/2010/wordprocessingShape" mc:Ignorable="w14 w15 w16se w16cid wp14">
+<w:numbering xmlns:wpc="http://schemas.microsoft.com/office/word/2010/wordprocessingCanvas" xmlns:cx="http://schemas.microsoft.com/office/drawing/2014/chartex" xmlns:cx1="http://schemas.microsoft.com/office/drawing/2015/9/8/chartex" xmlns:cx2="http://schemas.microsoft.com/office/drawing/2015/10/21/chartex" xmlns:cx3="http://schemas.microsoft.com/office/drawing/2016/5/9/chartex" xmlns:cx4="http://schemas.microsoft.com/office/drawing/2016/5/10/chartex" xmlns:cx5="http://schemas.microsoft.com/office/drawing/2016/5/11/chartex" xmlns:cx6="http://schemas.microsoft.com/office/drawing/2016/5/12/chartex" xmlns:cx7="http://schemas.microsoft.com/office/drawing/2016/5/13/chartex" xmlns:cx8="http://schemas.microsoft.com/office/drawing/2016/5/14/chartex" xmlns:mc="http://schemas.openxmlformats.org/markup-compatibility/2006" xmlns:aink="http://schemas.microsoft.com/office/drawing/2016/ink" xmlns:am3d="http://schemas.microsoft.com/office/drawing/2017/model3d" xmlns:o="urn:schemas-microsoft-com:office:office" xmlns:r="http://schemas.openxmlformats.org/officeDocument/2006/relationships" xmlns:m="http://schemas.openxmlformats.org/officeDocument/2006/math" xmlns:v="urn:schemas-microsoft-com:vml" xmlns:wp14="http://schemas.microsoft.com/office/word/2010/wordprocessingDrawing" xmlns:wp="http://schemas.openxmlformats.org/drawingml/2006/wordprocessingDrawing" xmlns:w10="urn:schemas-microsoft-com:office:word" xmlns:w="http://schemas.openxmlformats.org/wordprocessingml/2006/main" xmlns:w14="http://schemas.microsoft.com/office/word/2010/wordml" xmlns:w15="http://schemas.microsoft.com/office/word/2012/wordml" xmlns:w16cex="http://schemas.microsoft.com/office/word/2018/wordml/cex" xmlns:w16cid="http://schemas.microsoft.com/office/word/2016/wordml/cid" xmlns:w16="http://schemas.microsoft.com/office/word/2018/wordml" xmlns:w16se="http://schemas.microsoft.com/office/word/2015/wordml/symex" xmlns:wpg="http://schemas.microsoft.com/office/word/2010/wordprocessingGroup" xmlns:wpi="http://schemas.microsoft.com/office/word/2010/wordprocessingInk" xmlns:wne="http://schemas.microsoft.com/office/word/2006/wordml" xmlns:wps="http://schemas.microsoft.com/office/word/2010/wordprocessingShape" mc:Ignorable="w14 w15 w16se w16cid w16 w16cex wp14">
   <w:abstractNum w:abstractNumId="0" w15:restartNumberingAfterBreak="0">
     <w:nsid w:val="887DB7EF"/>
     <w:multiLevelType w:val="singleLevel"/>
@@ -4367,7 +4490,7 @@
 </file>
 
 <file path=word/styles.xml><?xml version="1.0" encoding="utf-8"?>
-<w:styles xmlns:mc="http://schemas.openxmlformats.org/markup-compatibility/2006" xmlns:r="http://schemas.openxmlformats.org/officeDocument/2006/relationships" xmlns:w="http://schemas.openxmlformats.org/wordprocessingml/2006/main" xmlns:w14="http://schemas.microsoft.com/office/word/2010/wordml" xmlns:w15="http://schemas.microsoft.com/office/word/2012/wordml" xmlns:w16cid="http://schemas.microsoft.com/office/word/2016/wordml/cid" xmlns:w16se="http://schemas.microsoft.com/office/word/2015/wordml/symex" mc:Ignorable="w14 w15 w16se w16cid">
+<w:styles xmlns:mc="http://schemas.openxmlformats.org/markup-compatibility/2006" xmlns:r="http://schemas.openxmlformats.org/officeDocument/2006/relationships" xmlns:w="http://schemas.openxmlformats.org/wordprocessingml/2006/main" xmlns:w14="http://schemas.microsoft.com/office/word/2010/wordml" xmlns:w15="http://schemas.microsoft.com/office/word/2012/wordml" xmlns:w16cex="http://schemas.microsoft.com/office/word/2018/wordml/cex" xmlns:w16cid="http://schemas.microsoft.com/office/word/2016/wordml/cid" xmlns:w16="http://schemas.microsoft.com/office/word/2018/wordml" xmlns:w16se="http://schemas.microsoft.com/office/word/2015/wordml/symex" mc:Ignorable="w14 w15 w16se w16cid w16 w16cex">
   <w:docDefaults>
     <w:rPrDefault>
       <w:rPr>

</xml_diff>